<commit_message>
Criando caso de Gerenciamento de Orçamento
</commit_message>
<xml_diff>
--- a/documentos/casos-de-usos/001 - Caso de Uso Cadastro de Usuário – Fornecedor.docx
+++ b/documentos/casos-de-usos/001 - Caso de Uso Cadastro de Usuário – Fornecedor.docx
@@ -101,7 +101,7 @@
     <w:p>
       <w:r>
         <w:pict>
-          <v:rect id="_x0000_i1061" style="width:0;height:1.5pt" o:hralign="center" o:hrstd="t" o:hr="t" fillcolor="#a0a0a0" stroked="f"/>
+          <v:rect id="_x0000_i1025" style="width:0;height:1.5pt" o:hralign="center" o:hrstd="t" o:hr="t" fillcolor="#a0a0a0" stroked="f"/>
         </w:pict>
       </w:r>
     </w:p>
@@ -151,7 +151,7 @@
     <w:p>
       <w:r>
         <w:pict>
-          <v:rect id="_x0000_i1062" style="width:0;height:1.5pt" o:hralign="center" o:hrstd="t" o:hr="t" fillcolor="#a0a0a0" stroked="f"/>
+          <v:rect id="_x0000_i1026" style="width:0;height:1.5pt" o:hralign="center" o:hrstd="t" o:hr="t" fillcolor="#a0a0a0" stroked="f"/>
         </w:pict>
       </w:r>
     </w:p>
@@ -203,7 +203,7 @@
     <w:p>
       <w:r>
         <w:pict>
-          <v:rect id="_x0000_i1063" style="width:0;height:1.5pt" o:hralign="center" o:hrstd="t" o:hr="t" fillcolor="#a0a0a0" stroked="f"/>
+          <v:rect id="_x0000_i1027" style="width:0;height:1.5pt" o:hralign="center" o:hrstd="t" o:hr="t" fillcolor="#a0a0a0" stroked="f"/>
         </w:pict>
       </w:r>
     </w:p>
@@ -582,7 +582,7 @@
     <w:p>
       <w:r>
         <w:pict>
-          <v:rect id="_x0000_i1064" style="width:0;height:1.5pt" o:hralign="center" o:hrstd="t" o:hr="t" fillcolor="#a0a0a0" stroked="f"/>
+          <v:rect id="_x0000_i1028" style="width:0;height:1.5pt" o:hralign="center" o:hrstd="t" o:hr="t" fillcolor="#a0a0a0" stroked="f"/>
         </w:pict>
       </w:r>
     </w:p>
@@ -682,7 +682,7 @@
     <w:p>
       <w:r>
         <w:pict>
-          <v:rect id="_x0000_i1065" style="width:0;height:1.5pt" o:hralign="center" o:hrstd="t" o:hr="t" fillcolor="#a0a0a0" stroked="f"/>
+          <v:rect id="_x0000_i1029" style="width:0;height:1.5pt" o:hralign="center" o:hrstd="t" o:hr="t" fillcolor="#a0a0a0" stroked="f"/>
         </w:pict>
       </w:r>
     </w:p>
@@ -806,7 +806,7 @@
     <w:p>
       <w:r>
         <w:pict>
-          <v:rect id="_x0000_i1066" style="width:0;height:1.5pt" o:hralign="center" o:hrstd="t" o:hr="t" fillcolor="#a0a0a0" stroked="f"/>
+          <v:rect id="_x0000_i1030" style="width:0;height:1.5pt" o:hralign="center" o:hrstd="t" o:hr="t" fillcolor="#a0a0a0" stroked="f"/>
         </w:pict>
       </w:r>
     </w:p>
@@ -995,9 +995,9 @@
           <w:lang w:eastAsia="pt-BR"/>
         </w:rPr>
         <w:drawing>
-          <wp:inline distT="0" distB="0" distL="0" distR="0" wp14:anchorId="4481B92E" wp14:editId="6820F0D7">
-            <wp:extent cx="5400040" cy="3063875"/>
-            <wp:effectExtent l="0" t="0" r="0" b="3175"/>
+          <wp:inline distT="0" distB="0" distL="0" distR="0" wp14:anchorId="245DBCCB" wp14:editId="49705ADC">
+            <wp:extent cx="5400040" cy="2904490"/>
+            <wp:effectExtent l="0" t="0" r="0" b="0"/>
             <wp:docPr id="1" name="Imagem 1"/>
             <wp:cNvGraphicFramePr>
               <a:graphicFrameLocks xmlns:a="http://schemas.openxmlformats.org/drawingml/2006/main" noChangeAspect="1"/>
@@ -1018,7 +1018,7 @@
                   <pic:spPr>
                     <a:xfrm>
                       <a:off x="0" y="0"/>
-                      <a:ext cx="5400040" cy="3063875"/>
+                      <a:ext cx="5400040" cy="2904490"/>
                     </a:xfrm>
                     <a:prstGeom prst="rect">
                       <a:avLst/>
@@ -1201,11 +1201,24 @@
         <w:spacing w:before="100" w:beforeAutospacing="1" w:after="100" w:afterAutospacing="1" w:line="240" w:lineRule="auto"/>
         <w:rPr>
           <w:rFonts w:ascii="Times New Roman" w:eastAsia="Times New Roman" w:hAnsi="Times New Roman" w:cs="Times New Roman"/>
+          <w:color w:val="808080" w:themeColor="background1" w:themeShade="80"/>
+          <w:szCs w:val="24"/>
+          <w:lang w:eastAsia="pt-BR"/>
+        </w:rPr>
+      </w:pPr>
+    </w:p>
+    <w:p>
+      <w:pPr>
+        <w:spacing w:before="100" w:beforeAutospacing="1" w:after="100" w:afterAutospacing="1" w:line="240" w:lineRule="auto"/>
+        <w:rPr>
+          <w:rFonts w:ascii="Times New Roman" w:eastAsia="Times New Roman" w:hAnsi="Times New Roman" w:cs="Times New Roman"/>
           <w:sz w:val="24"/>
           <w:szCs w:val="24"/>
           <w:lang w:eastAsia="pt-BR"/>
         </w:rPr>
       </w:pPr>
+      <w:bookmarkStart w:id="0" w:name="_GoBack"/>
+      <w:bookmarkEnd w:id="0"/>
       <w:r>
         <w:rPr>
           <w:rFonts w:ascii="Times New Roman" w:eastAsia="Times New Roman" w:hAnsi="Times New Roman" w:cs="Times New Roman"/>
@@ -1214,10 +1227,8 @@
           <w:lang w:eastAsia="pt-BR"/>
         </w:rPr>
         <w:lastRenderedPageBreak/>
-        <w:t>Im</w:t>
-      </w:r>
-      <w:bookmarkStart w:id="0" w:name="_GoBack"/>
-      <w:bookmarkEnd w:id="0"/>
+        <w:t>Imagem 002</w:t>
+      </w:r>
       <w:r>
         <w:rPr>
           <w:rFonts w:ascii="Times New Roman" w:eastAsia="Times New Roman" w:hAnsi="Times New Roman" w:cs="Times New Roman"/>
@@ -1225,7 +1236,7 @@
           <w:szCs w:val="24"/>
           <w:lang w:eastAsia="pt-BR"/>
         </w:rPr>
-        <w:t>agem 002</w:t>
+        <w:t xml:space="preserve"> – Diagrama de </w:t>
       </w:r>
       <w:r>
         <w:rPr>
@@ -1234,15 +1245,6 @@
           <w:szCs w:val="24"/>
           <w:lang w:eastAsia="pt-BR"/>
         </w:rPr>
-        <w:t xml:space="preserve"> – Diagrama de </w:t>
-      </w:r>
-      <w:r>
-        <w:rPr>
-          <w:rFonts w:ascii="Times New Roman" w:eastAsia="Times New Roman" w:hAnsi="Times New Roman" w:cs="Times New Roman"/>
-          <w:color w:val="808080" w:themeColor="background1" w:themeShade="80"/>
-          <w:szCs w:val="24"/>
-          <w:lang w:eastAsia="pt-BR"/>
-        </w:rPr>
         <w:t>atividade</w:t>
       </w:r>
     </w:p>
@@ -1259,6 +1261,7 @@
       <w:r>
         <w:rPr>
           <w:rFonts w:ascii="Times New Roman" w:eastAsia="Times New Roman" w:hAnsi="Times New Roman" w:cs="Times New Roman"/>
+          <w:noProof/>
           <w:sz w:val="24"/>
           <w:szCs w:val="24"/>
           <w:lang w:eastAsia="pt-BR"/>
@@ -6628,16 +6631,7 @@
           <w:lang w:eastAsia="pt-BR"/>
         </w:rPr>
         <w:lastRenderedPageBreak/>
-        <w:t>00</w:t>
-      </w:r>
-      <w:r>
-        <w:rPr>
-          <w:rFonts w:ascii="Times New Roman" w:eastAsia="Times New Roman" w:hAnsi="Times New Roman" w:cs="Times New Roman"/>
-          <w:color w:val="808080" w:themeColor="background1" w:themeShade="80"/>
-          <w:szCs w:val="24"/>
-          <w:lang w:eastAsia="pt-BR"/>
-        </w:rPr>
-        <w:t>2</w:t>
+        <w:t>002</w:t>
       </w:r>
       <w:r>
         <w:rPr>

</xml_diff>